<commit_message>
Added and Modified on 08 July 2024
</commit_message>
<xml_diff>
--- a/Multi-Threading-Concurrency/MultiThreading-2021-2022/Wait-Notify-Join-ThreadPool/Wait-Notify-2024.docx
+++ b/Multi-Threading-Concurrency/MultiThreading-2021-2022/Wait-Notify-Join-ThreadPool/Wait-Notify-2024.docx
@@ -448,13 +448,7 @@
         <w:rPr>
           <w:color w:val="3F7F5F"/>
         </w:rPr>
-        <w:t xml:space="preserve"> </w:t>
-      </w:r>
-      <w:r>
-        <w:rPr>
-          <w:color w:val="3F7F5F"/>
-        </w:rPr>
-        <w:t>End of If</w:t>
+        <w:t xml:space="preserve"> End of If</w:t>
       </w:r>
       <w:r>
         <w:rPr>
@@ -763,13 +757,7 @@
         <w:rPr>
           <w:color w:val="3F7F5F"/>
         </w:rPr>
-        <w:t>//</w:t>
-      </w:r>
-      <w:r>
-        <w:rPr>
-          <w:color w:val="3F7F5F"/>
-        </w:rPr>
-        <w:t xml:space="preserve"> </w:t>
+        <w:t xml:space="preserve">// </w:t>
       </w:r>
       <w:r>
         <w:rPr>
@@ -957,26 +945,623 @@
           <w:color w:val="000000"/>
         </w:rPr>
         <w:br/>
+      </w:r>
+      <w:r>
+        <w:rPr>
+          <w:color w:val="000000"/>
+        </w:rPr>
+        <w:br/>
+        <w:t xml:space="preserve">    </w:t>
+      </w:r>
+      <w:r>
+        <w:rPr>
+          <w:b/>
+          <w:bCs/>
+          <w:color w:val="7F0055"/>
+        </w:rPr>
+        <w:t xml:space="preserve">public void </w:t>
+      </w:r>
+      <w:r>
+        <w:rPr>
+          <w:color w:val="000000"/>
+        </w:rPr>
+        <w:t>produce() {</w:t>
+      </w:r>
+      <w:r>
+        <w:rPr>
+          <w:color w:val="000000"/>
+        </w:rPr>
+        <w:br/>
+        <w:t xml:space="preserve">        </w:t>
+      </w:r>
+      <w:r>
+        <w:rPr>
+          <w:b/>
+          <w:bCs/>
+          <w:color w:val="7F0055"/>
+        </w:rPr>
+        <w:t xml:space="preserve">try </w:t>
+      </w:r>
+      <w:r>
+        <w:rPr>
+          <w:color w:val="000000"/>
+        </w:rPr>
+        <w:t>{</w:t>
+      </w:r>
+      <w:r>
+        <w:rPr>
+          <w:color w:val="000000"/>
+        </w:rPr>
+        <w:br/>
+        <w:t xml:space="preserve">            </w:t>
+      </w:r>
+      <w:r>
+        <w:rPr>
+          <w:b/>
+          <w:bCs/>
+          <w:color w:val="7F0055"/>
+        </w:rPr>
+        <w:t xml:space="preserve">for </w:t>
+      </w:r>
+      <w:r>
+        <w:rPr>
+          <w:color w:val="000000"/>
+        </w:rPr>
+        <w:t>(</w:t>
+      </w:r>
+      <w:r>
+        <w:rPr>
+          <w:b/>
+          <w:bCs/>
+          <w:color w:val="7F0055"/>
+        </w:rPr>
+        <w:t xml:space="preserve">int </w:t>
+      </w:r>
+      <w:r>
+        <w:rPr>
+          <w:color w:val="6A3E3E"/>
+        </w:rPr>
+        <w:t xml:space="preserve">i </w:t>
+      </w:r>
+      <w:r>
+        <w:rPr>
+          <w:color w:val="000000"/>
+        </w:rPr>
+        <w:t xml:space="preserve">= 0; </w:t>
+      </w:r>
+      <w:r>
+        <w:rPr>
+          <w:color w:val="6A3E3E"/>
+        </w:rPr>
+        <w:t xml:space="preserve">i </w:t>
+      </w:r>
+      <w:r>
+        <w:rPr>
+          <w:color w:val="000000"/>
+        </w:rPr>
+        <w:t xml:space="preserve">&lt; 5; </w:t>
+      </w:r>
+      <w:r>
+        <w:rPr>
+          <w:color w:val="6A3E3E"/>
+        </w:rPr>
+        <w:t>i</w:t>
+      </w:r>
+      <w:r>
+        <w:rPr>
+          <w:color w:val="000000"/>
+        </w:rPr>
+        <w:t>++)</w:t>
+      </w:r>
+      <w:r>
+        <w:rPr>
+          <w:color w:val="000000"/>
+        </w:rPr>
+        <w:br/>
+        <w:t xml:space="preserve">                put(</w:t>
+      </w:r>
+      <w:r>
+        <w:rPr>
+          <w:color w:val="6A3E3E"/>
+        </w:rPr>
+        <w:t>i</w:t>
+      </w:r>
+      <w:r>
+        <w:rPr>
+          <w:color w:val="000000"/>
+        </w:rPr>
+        <w:t>);</w:t>
+      </w:r>
+      <w:r>
+        <w:rPr>
+          <w:color w:val="000000"/>
+        </w:rPr>
+        <w:br/>
+        <w:t xml:space="preserve">        } </w:t>
+      </w:r>
+      <w:r>
+        <w:rPr>
+          <w:b/>
+          <w:bCs/>
+          <w:color w:val="7F0055"/>
+        </w:rPr>
+        <w:t xml:space="preserve">catch </w:t>
+      </w:r>
+      <w:r>
+        <w:rPr>
+          <w:color w:val="000000"/>
+        </w:rPr>
+        <w:t>(</w:t>
+      </w:r>
+      <w:proofErr w:type="spellStart"/>
+      <w:r>
+        <w:rPr>
+          <w:color w:val="000000"/>
+        </w:rPr>
+        <w:t>InterruptedException</w:t>
+      </w:r>
+      <w:proofErr w:type="spellEnd"/>
+      <w:r>
+        <w:rPr>
+          <w:color w:val="000000"/>
+        </w:rPr>
+        <w:t xml:space="preserve"> </w:t>
+      </w:r>
+      <w:r>
+        <w:rPr>
+          <w:color w:val="6A3E3E"/>
+        </w:rPr>
+        <w:t>e</w:t>
+      </w:r>
+      <w:r>
+        <w:rPr>
+          <w:color w:val="000000"/>
+        </w:rPr>
+        <w:t>) {</w:t>
+      </w:r>
+      <w:r>
+        <w:rPr>
+          <w:color w:val="000000"/>
+        </w:rPr>
+        <w:br/>
+        <w:t xml:space="preserve">            </w:t>
+      </w:r>
+      <w:r>
+        <w:rPr>
+          <w:b/>
+          <w:bCs/>
+          <w:color w:val="7F0055"/>
+        </w:rPr>
+        <w:t xml:space="preserve">throw new </w:t>
+      </w:r>
+      <w:proofErr w:type="spellStart"/>
+      <w:r>
+        <w:rPr>
+          <w:color w:val="000000"/>
+        </w:rPr>
+        <w:t>RuntimeException</w:t>
+      </w:r>
+      <w:proofErr w:type="spellEnd"/>
+      <w:r>
+        <w:rPr>
+          <w:color w:val="000000"/>
+        </w:rPr>
+        <w:t>(</w:t>
+      </w:r>
+      <w:r>
+        <w:rPr>
+          <w:color w:val="6A3E3E"/>
+        </w:rPr>
+        <w:t>e</w:t>
+      </w:r>
+      <w:r>
+        <w:rPr>
+          <w:color w:val="000000"/>
+        </w:rPr>
+        <w:t>);</w:t>
+      </w:r>
+      <w:r>
+        <w:rPr>
+          <w:color w:val="000000"/>
+        </w:rPr>
+        <w:br/>
+        <w:t xml:space="preserve">        }</w:t>
+      </w:r>
+      <w:r>
+        <w:rPr>
+          <w:color w:val="000000"/>
+        </w:rPr>
+        <w:br/>
+        <w:t xml:space="preserve">    }</w:t>
+      </w:r>
+      <w:r>
+        <w:rPr>
+          <w:color w:val="000000"/>
+        </w:rPr>
+        <w:br/>
+      </w:r>
+      <w:r>
+        <w:rPr>
+          <w:color w:val="000000"/>
+        </w:rPr>
+        <w:br/>
+        <w:t xml:space="preserve">    </w:t>
+      </w:r>
+      <w:r>
+        <w:rPr>
+          <w:b/>
+          <w:bCs/>
+          <w:color w:val="7F0055"/>
+        </w:rPr>
+        <w:t xml:space="preserve">public void </w:t>
+      </w:r>
+      <w:r>
+        <w:rPr>
+          <w:color w:val="000000"/>
+        </w:rPr>
+        <w:t>consume() {</w:t>
+      </w:r>
+      <w:r>
+        <w:rPr>
+          <w:color w:val="000000"/>
+        </w:rPr>
+        <w:br/>
+        <w:t xml:space="preserve">        </w:t>
+      </w:r>
+      <w:r>
+        <w:rPr>
+          <w:b/>
+          <w:bCs/>
+          <w:color w:val="7F0055"/>
+        </w:rPr>
+        <w:t xml:space="preserve">try </w:t>
+      </w:r>
+      <w:r>
+        <w:rPr>
+          <w:color w:val="000000"/>
+        </w:rPr>
+        <w:t>{</w:t>
+      </w:r>
+      <w:r>
+        <w:rPr>
+          <w:color w:val="000000"/>
+        </w:rPr>
+        <w:br/>
+        <w:t xml:space="preserve">            </w:t>
+      </w:r>
+      <w:r>
+        <w:rPr>
+          <w:b/>
+          <w:bCs/>
+          <w:color w:val="7F0055"/>
+        </w:rPr>
+        <w:t xml:space="preserve">for </w:t>
+      </w:r>
+      <w:r>
+        <w:rPr>
+          <w:color w:val="000000"/>
+        </w:rPr>
+        <w:t>(</w:t>
+      </w:r>
+      <w:r>
+        <w:rPr>
+          <w:b/>
+          <w:bCs/>
+          <w:color w:val="7F0055"/>
+        </w:rPr>
+        <w:t xml:space="preserve">int </w:t>
+      </w:r>
+      <w:r>
+        <w:rPr>
+          <w:color w:val="6A3E3E"/>
+        </w:rPr>
+        <w:t xml:space="preserve">i </w:t>
+      </w:r>
+      <w:r>
+        <w:rPr>
+          <w:color w:val="000000"/>
+        </w:rPr>
+        <w:t xml:space="preserve">= 0; </w:t>
+      </w:r>
+      <w:r>
+        <w:rPr>
+          <w:color w:val="6A3E3E"/>
+        </w:rPr>
+        <w:t xml:space="preserve">i </w:t>
+      </w:r>
+      <w:r>
+        <w:rPr>
+          <w:color w:val="000000"/>
+        </w:rPr>
+        <w:t xml:space="preserve">&lt; 5; </w:t>
+      </w:r>
+      <w:r>
+        <w:rPr>
+          <w:color w:val="6A3E3E"/>
+        </w:rPr>
+        <w:t>i</w:t>
+      </w:r>
+      <w:r>
+        <w:rPr>
+          <w:color w:val="000000"/>
+        </w:rPr>
+        <w:t>++)</w:t>
+      </w:r>
+      <w:r>
+        <w:rPr>
+          <w:color w:val="000000"/>
+        </w:rPr>
+        <w:br/>
+        <w:t xml:space="preserve">                get();</w:t>
+      </w:r>
+      <w:r>
+        <w:rPr>
+          <w:color w:val="000000"/>
+        </w:rPr>
+        <w:br/>
+        <w:t xml:space="preserve">        } </w:t>
+      </w:r>
+      <w:r>
+        <w:rPr>
+          <w:b/>
+          <w:bCs/>
+          <w:color w:val="7F0055"/>
+        </w:rPr>
+        <w:t xml:space="preserve">catch </w:t>
+      </w:r>
+      <w:r>
+        <w:rPr>
+          <w:color w:val="000000"/>
+        </w:rPr>
+        <w:t>(</w:t>
+      </w:r>
+      <w:proofErr w:type="spellStart"/>
+      <w:r>
+        <w:rPr>
+          <w:color w:val="000000"/>
+        </w:rPr>
+        <w:t>InterruptedException</w:t>
+      </w:r>
+      <w:proofErr w:type="spellEnd"/>
+      <w:r>
+        <w:rPr>
+          <w:color w:val="000000"/>
+        </w:rPr>
+        <w:t xml:space="preserve"> </w:t>
+      </w:r>
+      <w:r>
+        <w:rPr>
+          <w:color w:val="6A3E3E"/>
+        </w:rPr>
+        <w:t>e</w:t>
+      </w:r>
+      <w:r>
+        <w:rPr>
+          <w:color w:val="000000"/>
+        </w:rPr>
+        <w:t>) {</w:t>
+      </w:r>
+      <w:r>
+        <w:rPr>
+          <w:color w:val="000000"/>
+        </w:rPr>
+        <w:br/>
+        <w:t xml:space="preserve">            </w:t>
+      </w:r>
+      <w:r>
+        <w:rPr>
+          <w:b/>
+          <w:bCs/>
+          <w:color w:val="7F0055"/>
+        </w:rPr>
+        <w:t xml:space="preserve">throw new </w:t>
+      </w:r>
+      <w:proofErr w:type="spellStart"/>
+      <w:r>
+        <w:rPr>
+          <w:color w:val="000000"/>
+        </w:rPr>
+        <w:t>RuntimeException</w:t>
+      </w:r>
+      <w:proofErr w:type="spellEnd"/>
+      <w:r>
+        <w:rPr>
+          <w:color w:val="000000"/>
+        </w:rPr>
+        <w:t>(</w:t>
+      </w:r>
+      <w:r>
+        <w:rPr>
+          <w:color w:val="6A3E3E"/>
+        </w:rPr>
+        <w:t>e</w:t>
+      </w:r>
+      <w:r>
+        <w:rPr>
+          <w:color w:val="000000"/>
+        </w:rPr>
+        <w:t>);</w:t>
+      </w:r>
+      <w:r>
+        <w:rPr>
+          <w:color w:val="000000"/>
+        </w:rPr>
+        <w:br/>
+        <w:t xml:space="preserve">        }</w:t>
+      </w:r>
+      <w:r>
+        <w:rPr>
+          <w:color w:val="000000"/>
+        </w:rPr>
+        <w:br/>
+        <w:t xml:space="preserve">    }</w:t>
+      </w:r>
+      <w:r>
+        <w:rPr>
+          <w:color w:val="000000"/>
+        </w:rPr>
+        <w:br/>
+      </w:r>
+      <w:r>
+        <w:rPr>
+          <w:color w:val="000000"/>
+        </w:rPr>
+        <w:br/>
+        <w:t xml:space="preserve">    </w:t>
+      </w:r>
+      <w:r>
+        <w:rPr>
+          <w:b/>
+          <w:bCs/>
+          <w:color w:val="7F0055"/>
+        </w:rPr>
+        <w:t xml:space="preserve">public void </w:t>
+      </w:r>
+      <w:r>
+        <w:rPr>
+          <w:color w:val="000000"/>
+        </w:rPr>
+        <w:t>check() {</w:t>
+      </w:r>
+      <w:r>
+        <w:rPr>
+          <w:color w:val="000000"/>
+        </w:rPr>
+        <w:br/>
+        <w:t xml:space="preserve">        </w:t>
+      </w:r>
+      <w:r>
+        <w:rPr>
+          <w:b/>
+          <w:bCs/>
+          <w:color w:val="7F0055"/>
+        </w:rPr>
+        <w:t xml:space="preserve">new </w:t>
+      </w:r>
+      <w:r>
+        <w:rPr>
+          <w:color w:val="000000"/>
+        </w:rPr>
+        <w:t>Thread(() -&gt; produce()).start();</w:t>
+      </w:r>
+      <w:r>
+        <w:rPr>
+          <w:color w:val="000000"/>
+        </w:rPr>
+        <w:br/>
+        <w:t xml:space="preserve">        </w:t>
+      </w:r>
+      <w:r>
+        <w:rPr>
+          <w:b/>
+          <w:bCs/>
+          <w:color w:val="7F0055"/>
+        </w:rPr>
+        <w:t xml:space="preserve">new </w:t>
+      </w:r>
+      <w:r>
+        <w:rPr>
+          <w:color w:val="000000"/>
+        </w:rPr>
+        <w:t>Thread(() -&gt; consume()).start();</w:t>
+      </w:r>
+      <w:r>
+        <w:rPr>
+          <w:color w:val="000000"/>
+        </w:rPr>
+        <w:br/>
+        <w:t xml:space="preserve">    }</w:t>
+      </w:r>
+      <w:r>
+        <w:rPr>
+          <w:color w:val="000000"/>
+        </w:rPr>
+        <w:br/>
+      </w:r>
+      <w:r>
+        <w:rPr>
+          <w:color w:val="000000"/>
+        </w:rPr>
+        <w:br/>
+        <w:t xml:space="preserve">    </w:t>
+      </w:r>
+      <w:r>
+        <w:rPr>
+          <w:b/>
+          <w:bCs/>
+          <w:color w:val="7F0055"/>
+        </w:rPr>
+        <w:t xml:space="preserve">public static void </w:t>
+      </w:r>
+      <w:r>
+        <w:rPr>
+          <w:color w:val="000000"/>
+        </w:rPr>
+        <w:t xml:space="preserve">main(String[] </w:t>
+      </w:r>
+      <w:proofErr w:type="spellStart"/>
+      <w:r>
+        <w:rPr>
+          <w:color w:val="6A3E3E"/>
+        </w:rPr>
+        <w:t>args</w:t>
+      </w:r>
+      <w:proofErr w:type="spellEnd"/>
+      <w:r>
+        <w:rPr>
+          <w:color w:val="000000"/>
+        </w:rPr>
+        <w:t>) {</w:t>
+      </w:r>
+      <w:r>
+        <w:rPr>
+          <w:color w:val="000000"/>
+        </w:rPr>
+        <w:br/>
+        <w:t xml:space="preserve">        </w:t>
+      </w:r>
+      <w:r>
+        <w:rPr>
+          <w:b/>
+          <w:bCs/>
+          <w:color w:val="7F0055"/>
+        </w:rPr>
+        <w:t xml:space="preserve">new </w:t>
+      </w:r>
+      <w:proofErr w:type="spellStart"/>
+      <w:r>
+        <w:rPr>
+          <w:color w:val="000000"/>
+        </w:rPr>
+        <w:t>ProducerConsumer</w:t>
+      </w:r>
+      <w:proofErr w:type="spellEnd"/>
+      <w:r>
+        <w:rPr>
+          <w:color w:val="000000"/>
+        </w:rPr>
+        <w:t>().check();</w:t>
+      </w:r>
+      <w:r>
+        <w:rPr>
+          <w:color w:val="000000"/>
+        </w:rPr>
+        <w:br/>
+        <w:t xml:space="preserve">    }</w:t>
+      </w:r>
+      <w:r>
+        <w:rPr>
+          <w:color w:val="000000"/>
+        </w:rPr>
+        <w:br/>
+      </w:r>
+      <w:r>
+        <w:rPr>
+          <w:color w:val="000000"/>
+        </w:rPr>
+        <w:br/>
         <w:t>}</w:t>
       </w:r>
-    </w:p>
-    <w:p>
-      <w:pPr>
-        <w:widowControl w:val="0"/>
-        <w:suppressAutoHyphens/>
-        <w:spacing w:after="0" w:line="240" w:lineRule="auto"/>
-        <w:rPr>
-          <w:rFonts w:ascii="Times New Roman" w:eastAsia="SimSun" w:hAnsi="Times New Roman" w:cs="Mangal"/>
-          <w:b/>
-          <w:bCs/>
-          <w:color w:val="080808"/>
-          <w:kern w:val="1"/>
-          <w:sz w:val="24"/>
-          <w:szCs w:val="24"/>
-          <w:u w:val="single"/>
-          <w:lang w:eastAsia="hi-IN" w:bidi="hi-IN"/>
-        </w:rPr>
-      </w:pPr>
     </w:p>
     <w:p>
       <w:pPr>
@@ -986,842 +1571,6 @@
           <w:color w:val="000000"/>
         </w:rPr>
       </w:pPr>
-      <w:r>
-        <w:rPr>
-          <w:b/>
-          <w:bCs/>
-          <w:color w:val="7F0055"/>
-        </w:rPr>
-        <w:t xml:space="preserve">public class </w:t>
-      </w:r>
-      <w:proofErr w:type="spellStart"/>
-      <w:r>
-        <w:rPr>
-          <w:color w:val="000000"/>
-        </w:rPr>
-        <w:t>TestPC</w:t>
-      </w:r>
-      <w:proofErr w:type="spellEnd"/>
-      <w:r>
-        <w:rPr>
-          <w:color w:val="000000"/>
-        </w:rPr>
-        <w:t xml:space="preserve"> {</w:t>
-      </w:r>
-      <w:r>
-        <w:rPr>
-          <w:color w:val="000000"/>
-        </w:rPr>
-        <w:br/>
-      </w:r>
-      <w:r>
-        <w:rPr>
-          <w:color w:val="000000"/>
-        </w:rPr>
-        <w:br/>
-        <w:t xml:space="preserve">    </w:t>
-      </w:r>
-      <w:r>
-        <w:rPr>
-          <w:b/>
-          <w:bCs/>
-          <w:color w:val="7F0055"/>
-        </w:rPr>
-        <w:t xml:space="preserve">public void </w:t>
-      </w:r>
-      <w:r>
-        <w:rPr>
-          <w:color w:val="000000"/>
-        </w:rPr>
-        <w:t>produce(</w:t>
-      </w:r>
-      <w:proofErr w:type="spellStart"/>
-      <w:r>
-        <w:rPr>
-          <w:color w:val="000000"/>
-        </w:rPr>
-        <w:t>ProducerConsumer</w:t>
-      </w:r>
-      <w:proofErr w:type="spellEnd"/>
-      <w:r>
-        <w:rPr>
-          <w:color w:val="000000"/>
-        </w:rPr>
-        <w:t xml:space="preserve"> </w:t>
-      </w:r>
-      <w:r>
-        <w:rPr>
-          <w:color w:val="6A3E3E"/>
-        </w:rPr>
-        <w:t>pc</w:t>
-      </w:r>
-      <w:r>
-        <w:rPr>
-          <w:color w:val="000000"/>
-        </w:rPr>
-        <w:t>) {</w:t>
-      </w:r>
-      <w:r>
-        <w:rPr>
-          <w:color w:val="000000"/>
-        </w:rPr>
-        <w:br/>
-        <w:t xml:space="preserve">        </w:t>
-      </w:r>
-      <w:r>
-        <w:rPr>
-          <w:b/>
-          <w:bCs/>
-          <w:color w:val="7F0055"/>
-        </w:rPr>
-        <w:t xml:space="preserve">try </w:t>
-      </w:r>
-      <w:r>
-        <w:rPr>
-          <w:color w:val="000000"/>
-        </w:rPr>
-        <w:t>{</w:t>
-      </w:r>
-      <w:r>
-        <w:rPr>
-          <w:color w:val="000000"/>
-        </w:rPr>
-        <w:br/>
-        <w:t xml:space="preserve">            </w:t>
-      </w:r>
-      <w:r>
-        <w:rPr>
-          <w:b/>
-          <w:bCs/>
-          <w:color w:val="7F0055"/>
-        </w:rPr>
-        <w:t xml:space="preserve">for </w:t>
-      </w:r>
-      <w:r>
-        <w:rPr>
-          <w:color w:val="000000"/>
-        </w:rPr>
-        <w:t>(</w:t>
-      </w:r>
-      <w:r>
-        <w:rPr>
-          <w:b/>
-          <w:bCs/>
-          <w:color w:val="7F0055"/>
-        </w:rPr>
-        <w:t xml:space="preserve">int </w:t>
-      </w:r>
-      <w:r>
-        <w:rPr>
-          <w:color w:val="6A3E3E"/>
-        </w:rPr>
-        <w:t xml:space="preserve">i </w:t>
-      </w:r>
-      <w:r>
-        <w:rPr>
-          <w:color w:val="000000"/>
-        </w:rPr>
-        <w:t xml:space="preserve">= 0; </w:t>
-      </w:r>
-      <w:r>
-        <w:rPr>
-          <w:color w:val="6A3E3E"/>
-        </w:rPr>
-        <w:t xml:space="preserve">i </w:t>
-      </w:r>
-      <w:r>
-        <w:rPr>
-          <w:color w:val="000000"/>
-        </w:rPr>
-        <w:t xml:space="preserve">&lt; 5; </w:t>
-      </w:r>
-      <w:r>
-        <w:rPr>
-          <w:color w:val="6A3E3E"/>
-        </w:rPr>
-        <w:t>i</w:t>
-      </w:r>
-      <w:r>
-        <w:rPr>
-          <w:color w:val="000000"/>
-        </w:rPr>
-        <w:t>++)</w:t>
-      </w:r>
-      <w:r>
-        <w:rPr>
-          <w:color w:val="000000"/>
-        </w:rPr>
-        <w:br/>
-        <w:t xml:space="preserve">                </w:t>
-      </w:r>
-      <w:proofErr w:type="spellStart"/>
-      <w:r>
-        <w:rPr>
-          <w:color w:val="6A3E3E"/>
-        </w:rPr>
-        <w:t>pc</w:t>
-      </w:r>
-      <w:r>
-        <w:rPr>
-          <w:color w:val="000000"/>
-        </w:rPr>
-        <w:t>.put</w:t>
-      </w:r>
-      <w:proofErr w:type="spellEnd"/>
-      <w:r>
-        <w:rPr>
-          <w:color w:val="000000"/>
-        </w:rPr>
-        <w:t>(</w:t>
-      </w:r>
-      <w:r>
-        <w:rPr>
-          <w:color w:val="6A3E3E"/>
-        </w:rPr>
-        <w:t>i</w:t>
-      </w:r>
-      <w:r>
-        <w:rPr>
-          <w:color w:val="000000"/>
-        </w:rPr>
-        <w:t>);</w:t>
-      </w:r>
-      <w:r>
-        <w:rPr>
-          <w:color w:val="000000"/>
-        </w:rPr>
-        <w:br/>
-        <w:t xml:space="preserve">        } </w:t>
-      </w:r>
-      <w:r>
-        <w:rPr>
-          <w:b/>
-          <w:bCs/>
-          <w:color w:val="7F0055"/>
-        </w:rPr>
-        <w:t xml:space="preserve">catch </w:t>
-      </w:r>
-      <w:r>
-        <w:rPr>
-          <w:color w:val="000000"/>
-        </w:rPr>
-        <w:t>(</w:t>
-      </w:r>
-      <w:proofErr w:type="spellStart"/>
-      <w:r>
-        <w:rPr>
-          <w:color w:val="000000"/>
-        </w:rPr>
-        <w:t>InterruptedException</w:t>
-      </w:r>
-      <w:proofErr w:type="spellEnd"/>
-      <w:r>
-        <w:rPr>
-          <w:color w:val="000000"/>
-        </w:rPr>
-        <w:t xml:space="preserve"> </w:t>
-      </w:r>
-      <w:r>
-        <w:rPr>
-          <w:color w:val="6A3E3E"/>
-        </w:rPr>
-        <w:t>e</w:t>
-      </w:r>
-      <w:r>
-        <w:rPr>
-          <w:color w:val="000000"/>
-        </w:rPr>
-        <w:t>) {</w:t>
-      </w:r>
-      <w:r>
-        <w:rPr>
-          <w:color w:val="000000"/>
-        </w:rPr>
-        <w:br/>
-        <w:t xml:space="preserve">            </w:t>
-      </w:r>
-      <w:r>
-        <w:rPr>
-          <w:b/>
-          <w:bCs/>
-          <w:color w:val="7F0055"/>
-        </w:rPr>
-        <w:t xml:space="preserve">throw new </w:t>
-      </w:r>
-      <w:proofErr w:type="spellStart"/>
-      <w:r>
-        <w:rPr>
-          <w:color w:val="000000"/>
-        </w:rPr>
-        <w:t>RuntimeException</w:t>
-      </w:r>
-      <w:proofErr w:type="spellEnd"/>
-      <w:r>
-        <w:rPr>
-          <w:color w:val="000000"/>
-        </w:rPr>
-        <w:t>(</w:t>
-      </w:r>
-      <w:r>
-        <w:rPr>
-          <w:color w:val="6A3E3E"/>
-        </w:rPr>
-        <w:t>e</w:t>
-      </w:r>
-      <w:r>
-        <w:rPr>
-          <w:color w:val="000000"/>
-        </w:rPr>
-        <w:t>);</w:t>
-      </w:r>
-      <w:r>
-        <w:rPr>
-          <w:color w:val="000000"/>
-        </w:rPr>
-        <w:br/>
-        <w:t xml:space="preserve">        }</w:t>
-      </w:r>
-      <w:r>
-        <w:rPr>
-          <w:color w:val="000000"/>
-        </w:rPr>
-        <w:br/>
-        <w:t xml:space="preserve">    }</w:t>
-      </w:r>
-      <w:r>
-        <w:rPr>
-          <w:color w:val="000000"/>
-        </w:rPr>
-        <w:br/>
-      </w:r>
-      <w:r>
-        <w:rPr>
-          <w:color w:val="000000"/>
-        </w:rPr>
-        <w:br/>
-        <w:t xml:space="preserve">    </w:t>
-      </w:r>
-      <w:r>
-        <w:rPr>
-          <w:b/>
-          <w:bCs/>
-          <w:color w:val="7F0055"/>
-        </w:rPr>
-        <w:t xml:space="preserve">public void </w:t>
-      </w:r>
-      <w:r>
-        <w:rPr>
-          <w:color w:val="000000"/>
-        </w:rPr>
-        <w:t>consume(</w:t>
-      </w:r>
-      <w:proofErr w:type="spellStart"/>
-      <w:r>
-        <w:rPr>
-          <w:color w:val="000000"/>
-        </w:rPr>
-        <w:t>ProducerConsumer</w:t>
-      </w:r>
-      <w:proofErr w:type="spellEnd"/>
-      <w:r>
-        <w:rPr>
-          <w:color w:val="000000"/>
-        </w:rPr>
-        <w:t xml:space="preserve"> </w:t>
-      </w:r>
-      <w:r>
-        <w:rPr>
-          <w:color w:val="6A3E3E"/>
-        </w:rPr>
-        <w:t>pc</w:t>
-      </w:r>
-      <w:r>
-        <w:rPr>
-          <w:color w:val="000000"/>
-        </w:rPr>
-        <w:t>) {</w:t>
-      </w:r>
-      <w:r>
-        <w:rPr>
-          <w:color w:val="000000"/>
-        </w:rPr>
-        <w:br/>
-        <w:t xml:space="preserve">        </w:t>
-      </w:r>
-      <w:r>
-        <w:rPr>
-          <w:b/>
-          <w:bCs/>
-          <w:color w:val="7F0055"/>
-        </w:rPr>
-        <w:t xml:space="preserve">try </w:t>
-      </w:r>
-      <w:r>
-        <w:rPr>
-          <w:color w:val="000000"/>
-        </w:rPr>
-        <w:t>{</w:t>
-      </w:r>
-      <w:r>
-        <w:rPr>
-          <w:color w:val="000000"/>
-        </w:rPr>
-        <w:br/>
-        <w:t xml:space="preserve">            </w:t>
-      </w:r>
-      <w:r>
-        <w:rPr>
-          <w:b/>
-          <w:bCs/>
-          <w:color w:val="7F0055"/>
-        </w:rPr>
-        <w:t xml:space="preserve">for </w:t>
-      </w:r>
-      <w:r>
-        <w:rPr>
-          <w:color w:val="000000"/>
-        </w:rPr>
-        <w:t>(</w:t>
-      </w:r>
-      <w:r>
-        <w:rPr>
-          <w:b/>
-          <w:bCs/>
-          <w:color w:val="7F0055"/>
-        </w:rPr>
-        <w:t xml:space="preserve">int </w:t>
-      </w:r>
-      <w:r>
-        <w:rPr>
-          <w:color w:val="6A3E3E"/>
-        </w:rPr>
-        <w:t xml:space="preserve">i </w:t>
-      </w:r>
-      <w:r>
-        <w:rPr>
-          <w:color w:val="000000"/>
-        </w:rPr>
-        <w:t xml:space="preserve">= 0; </w:t>
-      </w:r>
-      <w:r>
-        <w:rPr>
-          <w:color w:val="6A3E3E"/>
-        </w:rPr>
-        <w:t xml:space="preserve">i </w:t>
-      </w:r>
-      <w:r>
-        <w:rPr>
-          <w:color w:val="000000"/>
-        </w:rPr>
-        <w:t xml:space="preserve">&lt; 5; </w:t>
-      </w:r>
-      <w:r>
-        <w:rPr>
-          <w:color w:val="6A3E3E"/>
-        </w:rPr>
-        <w:t>i</w:t>
-      </w:r>
-      <w:r>
-        <w:rPr>
-          <w:color w:val="000000"/>
-        </w:rPr>
-        <w:t>++)</w:t>
-      </w:r>
-      <w:r>
-        <w:rPr>
-          <w:color w:val="000000"/>
-        </w:rPr>
-        <w:br/>
-        <w:t xml:space="preserve">                </w:t>
-      </w:r>
-      <w:proofErr w:type="spellStart"/>
-      <w:r>
-        <w:rPr>
-          <w:color w:val="6A3E3E"/>
-        </w:rPr>
-        <w:t>pc</w:t>
-      </w:r>
-      <w:r>
-        <w:rPr>
-          <w:color w:val="000000"/>
-        </w:rPr>
-        <w:t>.get</w:t>
-      </w:r>
-      <w:proofErr w:type="spellEnd"/>
-      <w:r>
-        <w:rPr>
-          <w:color w:val="000000"/>
-        </w:rPr>
-        <w:t>();</w:t>
-      </w:r>
-      <w:r>
-        <w:rPr>
-          <w:color w:val="000000"/>
-        </w:rPr>
-        <w:br/>
-        <w:t xml:space="preserve">        } </w:t>
-      </w:r>
-      <w:r>
-        <w:rPr>
-          <w:b/>
-          <w:bCs/>
-          <w:color w:val="7F0055"/>
-        </w:rPr>
-        <w:t xml:space="preserve">catch </w:t>
-      </w:r>
-      <w:r>
-        <w:rPr>
-          <w:color w:val="000000"/>
-        </w:rPr>
-        <w:t>(</w:t>
-      </w:r>
-      <w:proofErr w:type="spellStart"/>
-      <w:r>
-        <w:rPr>
-          <w:color w:val="000000"/>
-        </w:rPr>
-        <w:t>InterruptedException</w:t>
-      </w:r>
-      <w:proofErr w:type="spellEnd"/>
-      <w:r>
-        <w:rPr>
-          <w:color w:val="000000"/>
-        </w:rPr>
-        <w:t xml:space="preserve"> </w:t>
-      </w:r>
-      <w:r>
-        <w:rPr>
-          <w:color w:val="6A3E3E"/>
-        </w:rPr>
-        <w:t>e</w:t>
-      </w:r>
-      <w:r>
-        <w:rPr>
-          <w:color w:val="000000"/>
-        </w:rPr>
-        <w:t>) {</w:t>
-      </w:r>
-      <w:r>
-        <w:rPr>
-          <w:color w:val="000000"/>
-        </w:rPr>
-        <w:br/>
-        <w:t xml:space="preserve">            </w:t>
-      </w:r>
-      <w:r>
-        <w:rPr>
-          <w:b/>
-          <w:bCs/>
-          <w:color w:val="7F0055"/>
-        </w:rPr>
-        <w:t xml:space="preserve">throw new </w:t>
-      </w:r>
-      <w:proofErr w:type="spellStart"/>
-      <w:r>
-        <w:rPr>
-          <w:color w:val="000000"/>
-        </w:rPr>
-        <w:t>RuntimeException</w:t>
-      </w:r>
-      <w:proofErr w:type="spellEnd"/>
-      <w:r>
-        <w:rPr>
-          <w:color w:val="000000"/>
-        </w:rPr>
-        <w:t>(</w:t>
-      </w:r>
-      <w:r>
-        <w:rPr>
-          <w:color w:val="6A3E3E"/>
-        </w:rPr>
-        <w:t>e</w:t>
-      </w:r>
-      <w:r>
-        <w:rPr>
-          <w:color w:val="000000"/>
-        </w:rPr>
-        <w:t>);</w:t>
-      </w:r>
-      <w:r>
-        <w:rPr>
-          <w:color w:val="000000"/>
-        </w:rPr>
-        <w:br/>
-        <w:t xml:space="preserve">        } </w:t>
-      </w:r>
-      <w:r>
-        <w:rPr>
-          <w:b/>
-          <w:bCs/>
-          <w:color w:val="7F0055"/>
-        </w:rPr>
-        <w:t xml:space="preserve">finally </w:t>
-      </w:r>
-      <w:r>
-        <w:rPr>
-          <w:color w:val="000000"/>
-        </w:rPr>
-        <w:t>{</w:t>
-      </w:r>
-      <w:r>
-        <w:rPr>
-          <w:color w:val="000000"/>
-        </w:rPr>
-        <w:br/>
-        <w:t xml:space="preserve">        }</w:t>
-      </w:r>
-      <w:r>
-        <w:rPr>
-          <w:color w:val="000000"/>
-        </w:rPr>
-        <w:br/>
-        <w:t xml:space="preserve">    }</w:t>
-      </w:r>
-      <w:r>
-        <w:rPr>
-          <w:color w:val="000000"/>
-        </w:rPr>
-        <w:br/>
-      </w:r>
-      <w:r>
-        <w:rPr>
-          <w:color w:val="000000"/>
-        </w:rPr>
-        <w:br/>
-        <w:t xml:space="preserve">    </w:t>
-      </w:r>
-      <w:r>
-        <w:rPr>
-          <w:b/>
-          <w:bCs/>
-          <w:color w:val="7F0055"/>
-        </w:rPr>
-        <w:t xml:space="preserve">public void </w:t>
-      </w:r>
-      <w:r>
-        <w:rPr>
-          <w:color w:val="000000"/>
-        </w:rPr>
-        <w:t>check() {</w:t>
-      </w:r>
-      <w:r>
-        <w:rPr>
-          <w:color w:val="000000"/>
-        </w:rPr>
-        <w:br/>
-        <w:t xml:space="preserve">        </w:t>
-      </w:r>
-      <w:proofErr w:type="spellStart"/>
-      <w:r>
-        <w:rPr>
-          <w:color w:val="000000"/>
-        </w:rPr>
-        <w:t>ProducerConsumer</w:t>
-      </w:r>
-      <w:proofErr w:type="spellEnd"/>
-      <w:r>
-        <w:rPr>
-          <w:color w:val="000000"/>
-        </w:rPr>
-        <w:t xml:space="preserve"> </w:t>
-      </w:r>
-      <w:r>
-        <w:rPr>
-          <w:color w:val="6A3E3E"/>
-        </w:rPr>
-        <w:t xml:space="preserve">pc </w:t>
-      </w:r>
-      <w:r>
-        <w:rPr>
-          <w:color w:val="000000"/>
-        </w:rPr>
-        <w:t xml:space="preserve">= </w:t>
-      </w:r>
-      <w:r>
-        <w:rPr>
-          <w:b/>
-          <w:bCs/>
-          <w:color w:val="7F0055"/>
-        </w:rPr>
-        <w:t xml:space="preserve">new </w:t>
-      </w:r>
-      <w:proofErr w:type="spellStart"/>
-      <w:r>
-        <w:rPr>
-          <w:color w:val="000000"/>
-        </w:rPr>
-        <w:t>ProducerConsumer</w:t>
-      </w:r>
-      <w:proofErr w:type="spellEnd"/>
-      <w:r>
-        <w:rPr>
-          <w:color w:val="000000"/>
-        </w:rPr>
-        <w:t>();</w:t>
-      </w:r>
-      <w:r>
-        <w:rPr>
-          <w:color w:val="000000"/>
-        </w:rPr>
-        <w:br/>
-      </w:r>
-      <w:r>
-        <w:rPr>
-          <w:color w:val="000000"/>
-        </w:rPr>
-        <w:br/>
-        <w:t xml:space="preserve">        </w:t>
-      </w:r>
-      <w:r>
-        <w:rPr>
-          <w:b/>
-          <w:bCs/>
-          <w:color w:val="7F0055"/>
-        </w:rPr>
-        <w:t xml:space="preserve">new </w:t>
-      </w:r>
-      <w:r>
-        <w:rPr>
-          <w:color w:val="000000"/>
-        </w:rPr>
-        <w:t>Thread(() -&gt; produce(</w:t>
-      </w:r>
-      <w:r>
-        <w:rPr>
-          <w:color w:val="660E7A"/>
-        </w:rPr>
-        <w:t>pc</w:t>
-      </w:r>
-      <w:r>
-        <w:rPr>
-          <w:color w:val="000000"/>
-        </w:rPr>
-        <w:t>)).start();</w:t>
-      </w:r>
-      <w:r>
-        <w:rPr>
-          <w:color w:val="000000"/>
-        </w:rPr>
-        <w:br/>
-        <w:t xml:space="preserve">        </w:t>
-      </w:r>
-      <w:r>
-        <w:rPr>
-          <w:b/>
-          <w:bCs/>
-          <w:color w:val="7F0055"/>
-        </w:rPr>
-        <w:t xml:space="preserve">new </w:t>
-      </w:r>
-      <w:r>
-        <w:rPr>
-          <w:color w:val="000000"/>
-        </w:rPr>
-        <w:t>Thread(() -&gt; consume(</w:t>
-      </w:r>
-      <w:r>
-        <w:rPr>
-          <w:color w:val="660E7A"/>
-        </w:rPr>
-        <w:t>pc</w:t>
-      </w:r>
-      <w:r>
-        <w:rPr>
-          <w:color w:val="000000"/>
-        </w:rPr>
-        <w:t>)).start();</w:t>
-      </w:r>
-      <w:r>
-        <w:rPr>
-          <w:color w:val="000000"/>
-        </w:rPr>
-        <w:br/>
-        <w:t xml:space="preserve">    }</w:t>
-      </w:r>
-      <w:r>
-        <w:rPr>
-          <w:color w:val="000000"/>
-        </w:rPr>
-        <w:br/>
-      </w:r>
-      <w:r>
-        <w:rPr>
-          <w:color w:val="000000"/>
-        </w:rPr>
-        <w:br/>
-        <w:t xml:space="preserve">    </w:t>
-      </w:r>
-      <w:r>
-        <w:rPr>
-          <w:b/>
-          <w:bCs/>
-          <w:color w:val="7F0055"/>
-        </w:rPr>
-        <w:t xml:space="preserve">public static void </w:t>
-      </w:r>
-      <w:r>
-        <w:rPr>
-          <w:color w:val="000000"/>
-        </w:rPr>
-        <w:t xml:space="preserve">main(String[] </w:t>
-      </w:r>
-      <w:proofErr w:type="spellStart"/>
-      <w:r>
-        <w:rPr>
-          <w:color w:val="6A3E3E"/>
-        </w:rPr>
-        <w:t>args</w:t>
-      </w:r>
-      <w:proofErr w:type="spellEnd"/>
-      <w:r>
-        <w:rPr>
-          <w:color w:val="000000"/>
-        </w:rPr>
-        <w:t>) {</w:t>
-      </w:r>
-      <w:r>
-        <w:rPr>
-          <w:color w:val="000000"/>
-        </w:rPr>
-        <w:br/>
-        <w:t xml:space="preserve">        </w:t>
-      </w:r>
-      <w:r>
-        <w:rPr>
-          <w:b/>
-          <w:bCs/>
-          <w:color w:val="7F0055"/>
-        </w:rPr>
-        <w:t xml:space="preserve">new </w:t>
-      </w:r>
-      <w:proofErr w:type="spellStart"/>
-      <w:r>
-        <w:rPr>
-          <w:color w:val="000000"/>
-        </w:rPr>
-        <w:t>TestPC</w:t>
-      </w:r>
-      <w:proofErr w:type="spellEnd"/>
-      <w:r>
-        <w:rPr>
-          <w:color w:val="000000"/>
-        </w:rPr>
-        <w:t>().check();</w:t>
-      </w:r>
-      <w:r>
-        <w:rPr>
-          <w:color w:val="000000"/>
-        </w:rPr>
-        <w:br/>
-        <w:t xml:space="preserve">    }</w:t>
-      </w:r>
-      <w:r>
-        <w:rPr>
-          <w:color w:val="000000"/>
-        </w:rPr>
-        <w:br/>
-        <w:t>}</w:t>
-      </w:r>
     </w:p>
     <w:p>
       <w:pPr>
@@ -1834,7 +1583,6 @@
         <w:rPr>
           <w:rFonts w:ascii="Palatino Linotype" w:eastAsia="Calibri" w:hAnsi="Palatino Linotype" w:cs="Times New Roman"/>
         </w:rPr>
-        <w:lastRenderedPageBreak/>
         <w:t xml:space="preserve">You can use </w:t>
       </w:r>
       <w:proofErr w:type="spellStart"/>
@@ -1932,6 +1680,7 @@
           <w:u w:val="single"/>
           <w:lang w:eastAsia="hi-IN" w:bidi="hi-IN"/>
         </w:rPr>
+        <w:lastRenderedPageBreak/>
         <w:t xml:space="preserve">Producer Consumer using </w:t>
       </w:r>
       <w:proofErr w:type="spellStart"/>
@@ -3916,6 +3665,11 @@
     </w:p>
     <w:p>
       <w:pPr>
+        <w:pStyle w:val="NoSpacing"/>
+      </w:pPr>
+    </w:p>
+    <w:p>
+      <w:pPr>
         <w:keepNext/>
         <w:keepLines/>
         <w:spacing w:before="40" w:after="0"/>
@@ -14914,6 +14668,69 @@
     </w:p>
     <w:p>
       <w:pPr>
+        <w:pStyle w:val="HTMLPreformatted"/>
+        <w:shd w:val="clear" w:color="auto" w:fill="FFFFFF"/>
+        <w:rPr>
+          <w:color w:val="000000"/>
+        </w:rPr>
+      </w:pPr>
+    </w:p>
+    <w:p>
+      <w:pPr>
+        <w:pStyle w:val="HTMLPreformatted"/>
+        <w:shd w:val="clear" w:color="auto" w:fill="FFFFFF"/>
+        <w:rPr>
+          <w:color w:val="000000"/>
+        </w:rPr>
+      </w:pPr>
+    </w:p>
+    <w:p>
+      <w:pPr>
+        <w:pStyle w:val="HTMLPreformatted"/>
+        <w:shd w:val="clear" w:color="auto" w:fill="FFFFFF"/>
+        <w:rPr>
+          <w:color w:val="000000"/>
+        </w:rPr>
+      </w:pPr>
+    </w:p>
+    <w:p>
+      <w:pPr>
+        <w:pStyle w:val="HTMLPreformatted"/>
+        <w:shd w:val="clear" w:color="auto" w:fill="FFFFFF"/>
+        <w:rPr>
+          <w:color w:val="000000"/>
+        </w:rPr>
+      </w:pPr>
+    </w:p>
+    <w:p>
+      <w:pPr>
+        <w:pStyle w:val="HTMLPreformatted"/>
+        <w:shd w:val="clear" w:color="auto" w:fill="FFFFFF"/>
+        <w:rPr>
+          <w:color w:val="000000"/>
+        </w:rPr>
+      </w:pPr>
+    </w:p>
+    <w:p>
+      <w:pPr>
+        <w:pStyle w:val="HTMLPreformatted"/>
+        <w:shd w:val="clear" w:color="auto" w:fill="FFFFFF"/>
+        <w:rPr>
+          <w:color w:val="000000"/>
+        </w:rPr>
+      </w:pPr>
+    </w:p>
+    <w:p>
+      <w:pPr>
+        <w:pStyle w:val="HTMLPreformatted"/>
+        <w:shd w:val="clear" w:color="auto" w:fill="FFFFFF"/>
+        <w:rPr>
+          <w:color w:val="000000"/>
+        </w:rPr>
+      </w:pPr>
+    </w:p>
+    <w:p>
+      <w:pPr>
         <w:shd w:val="clear" w:color="auto" w:fill="FFFFFF"/>
         <w:tabs>
           <w:tab w:val="left" w:pos="916"/>
@@ -14954,6 +14771,7 @@
           <w:szCs w:val="28"/>
           <w:u w:val="single"/>
         </w:rPr>
+        <w:lastRenderedPageBreak/>
         <w:t xml:space="preserve">Blocking Queue Implementation using </w:t>
       </w:r>
       <w:proofErr w:type="gramStart"/>
@@ -15044,14 +14862,7 @@
         <w:rPr>
           <w:rFonts w:ascii="Times New Roman" w:eastAsia="Calibri" w:hAnsi="Times New Roman" w:cs="Times New Roman"/>
         </w:rPr>
-        <w:t xml:space="preserve"> do is to identify the conditions that you want the methods to wait for. In this case, you will </w:t>
-      </w:r>
-      <w:r>
-        <w:rPr>
-          <w:rFonts w:ascii="Times New Roman" w:eastAsia="Calibri" w:hAnsi="Times New Roman" w:cs="Times New Roman"/>
-        </w:rPr>
-        <w:lastRenderedPageBreak/>
-        <w:t xml:space="preserve">want the </w:t>
+        <w:t xml:space="preserve"> do is to identify the conditions that you want the methods to wait for. In this case, you will want the </w:t>
       </w:r>
       <w:proofErr w:type="gramStart"/>
       <w:r>
@@ -16461,6 +16272,7 @@
         <w:rPr>
           <w:rFonts w:ascii="Consolas" w:hAnsi="Consolas" w:cs="Consolas"/>
         </w:rPr>
+        <w:lastRenderedPageBreak/>
         <w:t xml:space="preserve">        } finally {</w:t>
       </w:r>
     </w:p>
@@ -16583,7 +16395,6 @@
         <w:rPr>
           <w:rFonts w:ascii="Consolas" w:hAnsi="Consolas" w:cs="Consolas"/>
         </w:rPr>
-        <w:lastRenderedPageBreak/>
         <w:t xml:space="preserve">        </w:t>
       </w:r>
       <w:proofErr w:type="spellStart"/>
@@ -18039,6 +17850,12 @@
           <w:color w:val="000000"/>
         </w:rPr>
         <w:br/>
+      </w:r>
+      <w:r>
+        <w:rPr>
+          <w:color w:val="000000"/>
+        </w:rPr>
+        <w:lastRenderedPageBreak/>
         <w:t xml:space="preserve">            }</w:t>
       </w:r>
       <w:r>
@@ -18177,12 +17994,6 @@
           <w:color w:val="000000"/>
         </w:rPr>
         <w:br/>
-      </w:r>
-      <w:r>
-        <w:rPr>
-          <w:color w:val="000000"/>
-        </w:rPr>
-        <w:lastRenderedPageBreak/>
         <w:t xml:space="preserve">        }</w:t>
       </w:r>
       <w:r>

</xml_diff>